<commit_message>
updated word doc with new youtube link
</commit_message>
<xml_diff>
--- a/Week-03-Coding-Assignment1-codyx.docx
+++ b/Week-03-Coding-Assignment1-codyx.docx
@@ -102,56 +102,32 @@
           <w:szCs w:val="24"/>
         </w:rPr>
       </w:pPr>
-      <w:r>
-        <w:rPr>
-          <w:b/>
-          <w:szCs w:val="24"/>
-        </w:rPr>
-        <w:fldChar w:fldCharType="begin"/>
-      </w:r>
-      <w:r>
-        <w:rPr>
-          <w:b/>
-          <w:szCs w:val="24"/>
-        </w:rPr>
-        <w:instrText xml:space="preserve"> HYPERLINK "</w:instrText>
-      </w:r>
-      <w:r>
-        <w:rPr>
-          <w:b/>
-          <w:szCs w:val="24"/>
-        </w:rPr>
-        <w:instrText>https://youtu.be/bnuSWEKrYJs</w:instrText>
-      </w:r>
-      <w:r>
-        <w:rPr>
-          <w:b/>
-          <w:szCs w:val="24"/>
-        </w:rPr>
-        <w:instrText xml:space="preserve">" </w:instrText>
-      </w:r>
-      <w:r>
-        <w:rPr>
-          <w:b/>
-          <w:szCs w:val="24"/>
-        </w:rPr>
-        <w:fldChar w:fldCharType="separate"/>
-      </w:r>
-      <w:r>
-        <w:rPr>
-          <w:rStyle w:val="Hyperlink"/>
-          <w:b/>
-          <w:szCs w:val="24"/>
-        </w:rPr>
-        <w:t>https://youtu.be/bnuSWEKrYJs</w:t>
-      </w:r>
-      <w:r>
-        <w:rPr>
-          <w:b/>
-          <w:szCs w:val="24"/>
-        </w:rPr>
-        <w:fldChar w:fldCharType="end"/>
-      </w:r>
+      <w:hyperlink r:id="rId8" w:history="1">
+        <w:r>
+          <w:rPr>
+            <w:rStyle w:val="Hyperlink"/>
+            <w:b/>
+            <w:szCs w:val="24"/>
+          </w:rPr>
+          <w:t>https://youtu.be/tpLHykV</w:t>
+        </w:r>
+        <w:r>
+          <w:rPr>
+            <w:rStyle w:val="Hyperlink"/>
+            <w:b/>
+            <w:szCs w:val="24"/>
+          </w:rPr>
+          <w:t>D</w:t>
+        </w:r>
+        <w:r>
+          <w:rPr>
+            <w:rStyle w:val="Hyperlink"/>
+            <w:b/>
+            <w:szCs w:val="24"/>
+          </w:rPr>
+          <w:t>Wjo</w:t>
+        </w:r>
+      </w:hyperlink>
       <w:r>
         <w:rPr>
           <w:b/>
@@ -2223,8 +2199,8 @@
       </w:r>
     </w:p>
     <w:sectPr>
-      <w:headerReference w:type="default" r:id="rId8"/>
-      <w:footerReference w:type="default" r:id="rId9"/>
+      <w:headerReference w:type="default" r:id="rId9"/>
+      <w:footerReference w:type="default" r:id="rId10"/>
       <w:pgSz w:w="12240" w:h="15840"/>
       <w:pgMar w:top="1440" w:right="1440" w:bottom="1440" w:left="1440" w:header="720" w:footer="720" w:gutter="0"/>
       <w:cols w:space="720"/>
@@ -4018,6 +3994,18 @@
       <w:shd w:val="clear" w:color="auto" w:fill="E1DFDD"/>
     </w:rPr>
   </w:style>
+  <w:style w:type="character" w:styleId="FollowedHyperlink">
+    <w:name w:val="FollowedHyperlink"/>
+    <w:basedOn w:val="DefaultParagraphFont"/>
+    <w:uiPriority w:val="99"/>
+    <w:semiHidden/>
+    <w:unhideWhenUsed/>
+    <w:rsid w:val="00940095"/>
+    <w:rPr>
+      <w:color w:val="954F72" w:themeColor="followedHyperlink"/>
+      <w:u w:val="single"/>
+    </w:rPr>
+  </w:style>
 </w:styles>
 </file>
 

</xml_diff>